<commit_message>
Agrego umbral por recocido simulado con a travez de funcion, ademas se hicieron mas ensayos
</commit_message>
<xml_diff>
--- a/a_estrella.docx
+++ b/a_estrella.docx
@@ -487,7 +487,36 @@
           <w:b/>
           <w:szCs w:val="36"/>
         </w:rPr>
-        <w:t xml:space="preserve">nodos_lib.py </w:t>
+        <w:t>nodos_lib.py</w:t>
+      </w:r>
+      <w:r>
+        <w:rPr>
+          <w:b w:val="false"/>
+          <w:bCs w:val="false"/>
+          <w:szCs w:val="36"/>
+        </w:rPr>
+        <w:t>,</w:t>
+      </w:r>
+      <w:r>
+        <w:rPr>
+          <w:b/>
+          <w:szCs w:val="36"/>
+        </w:rPr>
+        <w:t xml:space="preserve"> </w:t>
+      </w:r>
+      <w:r>
+        <w:rPr>
+          <w:b/>
+          <w:szCs w:val="36"/>
+        </w:rPr>
+        <w:t>simulated_annealing_lib.py</w:t>
+      </w:r>
+      <w:r>
+        <w:rPr>
+          <w:b/>
+          <w:szCs w:val="36"/>
+        </w:rPr>
+        <w:t xml:space="preserve"> </w:t>
       </w:r>
       <w:r>
         <w:rPr>
@@ -513,7 +542,15 @@
           <w:szCs w:val="36"/>
           <w:lang w:val="en-GB"/>
         </w:rPr>
-        <w:t>python a_estrella.py &lt;nombre archivo&gt; &lt;heuristica (opcional)&gt;</w:t>
+        <w:t xml:space="preserve">python a_estrella.py &lt;nombre archivo&gt; &lt;heuristica&gt; </w:t>
+      </w:r>
+      <w:r>
+        <w:rPr>
+          <w:b/>
+          <w:szCs w:val="36"/>
+          <w:lang w:val="en-GB"/>
+        </w:rPr>
+        <w:t>&lt;umbral&gt;</w:t>
       </w:r>
     </w:p>
     <w:p>
@@ -551,7 +588,15 @@
           <w:szCs w:val="36"/>
           <w:lang w:val="en-GB"/>
         </w:rPr>
-        <w:t>python a_estrella.py TSP_IN_01.txt</w:t>
+        <w:t xml:space="preserve">python a_estrella.py TSP_IN_01.txt </w:t>
+      </w:r>
+      <w:r>
+        <w:rPr>
+          <w:b/>
+          <w:szCs w:val="36"/>
+          <w:lang w:val="en-GB"/>
+        </w:rPr>
+        <w:t>4 si</w:t>
       </w:r>
     </w:p>
     <w:p>
@@ -575,7 +620,15 @@
           <w:szCs w:val="36"/>
           <w:lang w:val="en-GB"/>
         </w:rPr>
-        <w:t>python a_estrella.py TSP_IN_01.txt 2</w:t>
+        <w:t xml:space="preserve">python a_estrella.py TSP_IN_01.txt 2 </w:t>
+      </w:r>
+      <w:r>
+        <w:rPr>
+          <w:b/>
+          <w:szCs w:val="36"/>
+          <w:lang w:val="en-GB"/>
+        </w:rPr>
+        <w:t>no</w:t>
       </w:r>
     </w:p>
     <w:p>
@@ -599,7 +652,15 @@
           <w:szCs w:val="36"/>
           <w:lang w:val="en-GB"/>
         </w:rPr>
-        <w:t>python a_estrella.py TSP_IN_01.txt 0</w:t>
+        <w:t xml:space="preserve">python a_estrella.py TSP_IN_01.txt 0 </w:t>
+      </w:r>
+      <w:r>
+        <w:rPr>
+          <w:b/>
+          <w:szCs w:val="36"/>
+          <w:lang w:val="en-GB"/>
+        </w:rPr>
+        <w:t>si</w:t>
       </w:r>
     </w:p>
     <w:tbl>
@@ -717,10 +778,7 @@
               </w:rPr>
             </w:pPr>
             <w:r>
-              <w:rPr>
-                <w:sz w:val="20"/>
-                <w:szCs w:val="20"/>
-              </w:rPr>
+              <w:rPr/>
             </w:r>
             <m:oMath xmlns:m="http://schemas.openxmlformats.org/officeDocument/2006/math">
               <m:r>
@@ -785,10 +843,7 @@
               </w:rPr>
             </w:pPr>
             <w:r>
-              <w:rPr>
-                <w:sz w:val="20"/>
-                <w:szCs w:val="20"/>
-              </w:rPr>
+              <w:rPr/>
             </w:r>
             <m:oMath xmlns:m="http://schemas.openxmlformats.org/officeDocument/2006/math">
               <m:r>
@@ -951,10 +1006,7 @@
               </w:rPr>
             </w:pPr>
             <w:r>
-              <w:rPr>
-                <w:sz w:val="20"/>
-                <w:szCs w:val="20"/>
-              </w:rPr>
+              <w:rPr/>
             </w:r>
             <m:oMath xmlns:m="http://schemas.openxmlformats.org/officeDocument/2006/math">
               <m:r>
@@ -1123,10 +1175,7 @@
               </w:rPr>
             </w:pPr>
             <w:r>
-              <w:rPr>
-                <w:sz w:val="20"/>
-                <w:szCs w:val="20"/>
-              </w:rPr>
+              <w:rPr/>
             </w:r>
             <m:oMath xmlns:m="http://schemas.openxmlformats.org/officeDocument/2006/math">
               <m:r>
@@ -1156,6 +1205,147 @@
                       <w:rFonts w:ascii="Cambria Math" w:hAnsi="Cambria Math"/>
                     </w:rPr>
                     <m:t xml:space="preserve">minimo</m:t>
+                  </m:r>
+                  <m:r>
+                    <w:rPr>
+                      <w:rFonts w:ascii="Cambria Math" w:hAnsi="Cambria Math"/>
+                    </w:rPr>
+                    <m:t xml:space="preserve">global</m:t>
+                  </m:r>
+                </m:sub>
+              </m:sSub>
+              <m:d>
+                <m:dPr>
+                  <m:begChr m:val="("/>
+                  <m:endChr m:val=")"/>
+                </m:dPr>
+                <m:e>
+                  <m:r>
+                    <w:rPr>
+                      <w:rFonts w:ascii="Cambria Math" w:hAnsi="Cambria Math"/>
+                    </w:rPr>
+                    <m:t xml:space="preserve">n</m:t>
+                  </m:r>
+                  <m:r>
+                    <w:rPr>
+                      <w:rFonts w:ascii="Cambria Math" w:hAnsi="Cambria Math"/>
+                    </w:rPr>
+                    <m:t xml:space="preserve">+</m:t>
+                  </m:r>
+                  <m:r>
+                    <w:rPr>
+                      <w:rFonts w:ascii="Cambria Math" w:hAnsi="Cambria Math"/>
+                    </w:rPr>
+                    <m:t xml:space="preserve">1</m:t>
+                  </m:r>
+                  <m:r>
+                    <w:rPr>
+                      <w:rFonts w:ascii="Cambria Math" w:hAnsi="Cambria Math"/>
+                    </w:rPr>
+                    <m:t xml:space="preserve">−</m:t>
+                  </m:r>
+                  <m:sSub>
+                    <m:e>
+                      <m:r>
+                        <w:rPr>
+                          <w:rFonts w:ascii="Cambria Math" w:hAnsi="Cambria Math"/>
+                        </w:rPr>
+                        <m:t xml:space="preserve">n</m:t>
+                      </m:r>
+                    </m:e>
+                    <m:sub>
+                      <m:r>
+                        <w:rPr>
+                          <w:rFonts w:ascii="Cambria Math" w:hAnsi="Cambria Math"/>
+                        </w:rPr>
+                        <m:t xml:space="preserve">recorridas</m:t>
+                      </m:r>
+                    </m:sub>
+                  </m:sSub>
+                </m:e>
+              </m:d>
+            </m:oMath>
+          </w:p>
+        </w:tc>
+      </w:tr>
+      <w:tr>
+        <w:trPr/>
+        <w:tc>
+          <w:tcPr>
+            <w:tcW w:w="1988" w:type="dxa"/>
+            <w:tcBorders>
+              <w:top w:val="nil"/>
+            </w:tcBorders>
+          </w:tcPr>
+          <w:p>
+            <w:pPr>
+              <w:pStyle w:val="Normal"/>
+              <w:spacing w:lineRule="auto" w:line="240" w:before="0" w:after="0"/>
+              <w:jc w:val="center"/>
+              <w:rPr>
+                <w:szCs w:val="36"/>
+              </w:rPr>
+            </w:pPr>
+            <w:r>
+              <w:rPr/>
+              <w:t>4</w:t>
+            </w:r>
+          </w:p>
+        </w:tc>
+        <w:tc>
+          <w:tcPr>
+            <w:tcW w:w="6656" w:type="dxa"/>
+            <w:tcBorders>
+              <w:top w:val="nil"/>
+            </w:tcBorders>
+          </w:tcPr>
+          <w:p>
+            <w:pPr>
+              <w:pStyle w:val="Normal"/>
+              <w:spacing w:lineRule="auto" w:line="240" w:before="0" w:after="0"/>
+              <w:jc w:val="center"/>
+              <w:rPr>
+                <w:sz w:val="20"/>
+                <w:szCs w:val="20"/>
+              </w:rPr>
+            </w:pPr>
+            <w:r>
+              <w:rPr/>
+            </w:r>
+            <m:oMath xmlns:m="http://schemas.openxmlformats.org/officeDocument/2006/math">
+              <m:r>
+                <w:rPr>
+                  <w:rFonts w:ascii="Cambria Math" w:hAnsi="Cambria Math"/>
+                </w:rPr>
+                <m:t xml:space="preserve">h</m:t>
+              </m:r>
+              <m:r>
+                <w:rPr>
+                  <w:rFonts w:ascii="Cambria Math" w:hAnsi="Cambria Math"/>
+                </w:rPr>
+                <m:t xml:space="preserve">=</m:t>
+              </m:r>
+              <m:sSub>
+                <m:e>
+                  <m:r>
+                    <w:rPr>
+                      <w:rFonts w:ascii="Cambria Math" w:hAnsi="Cambria Math"/>
+                    </w:rPr>
+                    <m:t xml:space="preserve">costo</m:t>
+                  </m:r>
+                </m:e>
+                <m:sub>
+                  <m:r>
+                    <w:rPr>
+                      <w:rFonts w:ascii="Cambria Math" w:hAnsi="Cambria Math"/>
+                    </w:rPr>
+                    <m:t xml:space="preserve">minimo</m:t>
+                  </m:r>
+                  <m:r>
+                    <w:rPr>
+                      <w:rFonts w:ascii="Cambria Math" w:hAnsi="Cambria Math"/>
+                    </w:rPr>
+                    <m:t xml:space="preserve">restante</m:t>
                   </m:r>
                 </m:sub>
               </m:sSub>
@@ -1309,7 +1499,25 @@
         <w:rPr>
           <w:szCs w:val="36"/>
         </w:rPr>
-        <w:t>Ademas se generan archivos de salida en la carpeta “Resultados”. El archivo indica la heurística utilizada en el ultimo carácter de su nombre.</w:t>
+        <w:t xml:space="preserve">Ademas se generan archivos </w:t>
+      </w:r>
+      <w:r>
+        <w:rPr>
+          <w:szCs w:val="36"/>
+        </w:rPr>
+        <w:t xml:space="preserve">e imagenes </w:t>
+      </w:r>
+      <w:r>
+        <w:rPr>
+          <w:szCs w:val="36"/>
+        </w:rPr>
+        <w:t xml:space="preserve">de salida en la carpeta “Resultados”. El archivo indica la heurística utilizada en el ultimo carácter de su nombre. </w:t>
+      </w:r>
+      <w:r>
+        <w:rPr>
+          <w:szCs w:val="36"/>
+        </w:rPr>
+        <w:t>Si se ejecuto con la condición mayorante (umbral) se agrega la palabra “mejorado” a los archivos.</w:t>
       </w:r>
     </w:p>
     <w:p>
@@ -1320,9 +1528,11 @@
         </w:rPr>
       </w:pPr>
       <w:r>
-        <w:rPr/>
+        <w:rPr>
+          <w:szCs w:val="36"/>
+        </w:rPr>
         <w:drawing>
-          <wp:anchor behindDoc="0" distT="0" distB="0" distL="0" distR="0" simplePos="0" locked="0" layoutInCell="1" allowOverlap="1" relativeHeight="3">
+          <wp:anchor behindDoc="0" distT="0" distB="0" distL="0" distR="0" simplePos="0" locked="0" layoutInCell="1" allowOverlap="1" relativeHeight="2">
             <wp:simplePos x="0" y="0"/>
             <wp:positionH relativeFrom="column">
               <wp:align>center</wp:align>

</xml_diff>